<commit_message>
added Week 2 notes to my Computer Systems folder
</commit_message>
<xml_diff>
--- a/Discrete Math/HW 1.docx
+++ b/Discrete Math/HW 1.docx
@@ -647,6 +647,1037 @@
           <w:tab w:val="left" w:pos="1823"/>
         </w:tabs>
       </w:pPr>
+      <w:r>
+        <w:t xml:space="preserve">y = 2 + 2^ x -4 </w:t>
+      </w:r>
+    </w:p>
+    <w:p>
+      <w:pPr>
+        <w:tabs>
+          <w:tab w:val="left" w:pos="1823"/>
+        </w:tabs>
+      </w:pPr>
+      <w:r>
+        <w:t>(y -2)^2 = x -4</w:t>
+      </w:r>
+    </w:p>
+    <w:p>
+      <w:pPr>
+        <w:tabs>
+          <w:tab w:val="left" w:pos="1823"/>
+        </w:tabs>
+      </w:pPr>
+      <w:r>
+        <w:t xml:space="preserve">X = (y -2)^2 + 4  </w:t>
+      </w:r>
+    </w:p>
+    <w:p>
+      <w:pPr>
+        <w:tabs>
+          <w:tab w:val="left" w:pos="1823"/>
+        </w:tabs>
+      </w:pPr>
+    </w:p>
+    <w:p>
+      <w:pPr>
+        <w:tabs>
+          <w:tab w:val="left" w:pos="1823"/>
+        </w:tabs>
+      </w:pPr>
+      <w:r>
+        <w:lastRenderedPageBreak/>
+        <w:drawing>
+          <wp:inline distT="0" distB="0" distL="0" distR="0" wp14:anchorId="33CEFFC7" wp14:editId="3A73BE9B">
+            <wp:extent cx="5943600" cy="668655"/>
+            <wp:effectExtent l="0" t="0" r="0" b="0"/>
+            <wp:docPr id="414719254" name="Picture 1"/>
+            <wp:cNvGraphicFramePr>
+              <a:graphicFrameLocks xmlns:a="http://schemas.openxmlformats.org/drawingml/2006/main" noChangeAspect="1"/>
+            </wp:cNvGraphicFramePr>
+            <a:graphic xmlns:a="http://schemas.openxmlformats.org/drawingml/2006/main">
+              <a:graphicData uri="http://schemas.openxmlformats.org/drawingml/2006/picture">
+                <pic:pic xmlns:pic="http://schemas.openxmlformats.org/drawingml/2006/picture">
+                  <pic:nvPicPr>
+                    <pic:cNvPr id="414719254" name=""/>
+                    <pic:cNvPicPr/>
+                  </pic:nvPicPr>
+                  <pic:blipFill>
+                    <a:blip r:embed="rId11"/>
+                    <a:stretch>
+                      <a:fillRect/>
+                    </a:stretch>
+                  </pic:blipFill>
+                  <pic:spPr>
+                    <a:xfrm>
+                      <a:off x="0" y="0"/>
+                      <a:ext cx="5943600" cy="668655"/>
+                    </a:xfrm>
+                    <a:prstGeom prst="rect">
+                      <a:avLst/>
+                    </a:prstGeom>
+                  </pic:spPr>
+                </pic:pic>
+              </a:graphicData>
+            </a:graphic>
+          </wp:inline>
+        </w:drawing>
+      </w:r>
+    </w:p>
+    <w:p>
+      <w:pPr>
+        <w:tabs>
+          <w:tab w:val="left" w:pos="1823"/>
+        </w:tabs>
+      </w:pPr>
+    </w:p>
+    <w:p>
+      <w:pPr>
+        <w:pStyle w:val="ListParagraph"/>
+        <w:numPr>
+          <w:ilvl w:val="0"/>
+          <w:numId w:val="1"/>
+        </w:numPr>
+        <w:tabs>
+          <w:tab w:val="left" w:pos="1823"/>
+        </w:tabs>
+      </w:pPr>
+      <w:r>
+        <w:t xml:space="preserve">Solution </w:t>
+      </w:r>
+    </w:p>
+    <w:p>
+      <w:pPr>
+        <w:tabs>
+          <w:tab w:val="left" w:pos="1823"/>
+        </w:tabs>
+      </w:pPr>
+      <w:r>
+        <w:t xml:space="preserve">C = 5/9(F-32) </w:t>
+      </w:r>
+    </w:p>
+    <w:p>
+      <w:pPr>
+        <w:tabs>
+          <w:tab w:val="left" w:pos="1823"/>
+        </w:tabs>
+      </w:pPr>
+      <w:r>
+        <w:t>C * 9/5 = F -32</w:t>
+      </w:r>
+    </w:p>
+    <w:p>
+      <w:pPr>
+        <w:tabs>
+          <w:tab w:val="left" w:pos="1823"/>
+        </w:tabs>
+      </w:pPr>
+      <w:r>
+        <w:t>F = 9/5C + 32</w:t>
+      </w:r>
+    </w:p>
+    <w:p>
+      <w:pPr>
+        <w:tabs>
+          <w:tab w:val="left" w:pos="1823"/>
+        </w:tabs>
+      </w:pPr>
+      <w:r>
+        <w:t>C = h(F) = 5/9(F-32)</w:t>
+      </w:r>
+    </w:p>
+    <w:p>
+      <w:pPr>
+        <w:tabs>
+          <w:tab w:val="left" w:pos="1823"/>
+        </w:tabs>
+      </w:pPr>
+      <w:r>
+        <w:t>F = h-1(C) = 9/5*C + 32</w:t>
+      </w:r>
+    </w:p>
+    <w:p>
+      <w:pPr>
+        <w:tabs>
+          <w:tab w:val="left" w:pos="1823"/>
+        </w:tabs>
+      </w:pPr>
+      <w:r>
+        <w:t xml:space="preserve">Formula: Farenheit -&gt; Celsius  h(F)  , Celsius -&gt; Farenheit h-1(C) . </w:t>
+      </w:r>
+    </w:p>
+    <w:p>
+      <w:pPr>
+        <w:tabs>
+          <w:tab w:val="left" w:pos="1823"/>
+        </w:tabs>
+      </w:pPr>
+      <w:r>
+        <w:t xml:space="preserve">Formula for Fahrenheit – 5/9 (F- 32) </w:t>
+      </w:r>
+    </w:p>
+    <w:p>
+      <w:pPr>
+        <w:tabs>
+          <w:tab w:val="left" w:pos="1823"/>
+        </w:tabs>
+      </w:pPr>
+      <w:r>
+        <w:t xml:space="preserve">Formula for Celsius = - 9/5C + 32 </w:t>
+      </w:r>
+    </w:p>
+    <w:p>
+      <w:pPr>
+        <w:tabs>
+          <w:tab w:val="left" w:pos="1823"/>
+        </w:tabs>
+      </w:pPr>
+      <w:r>
+        <w:t xml:space="preserve"> </w:t>
+      </w:r>
+    </w:p>
+    <w:p>
+      <w:pPr>
+        <w:pStyle w:val="ListParagraph"/>
+        <w:numPr>
+          <w:ilvl w:val="0"/>
+          <w:numId w:val="1"/>
+        </w:numPr>
+        <w:tabs>
+          <w:tab w:val="left" w:pos="1823"/>
+        </w:tabs>
+      </w:pPr>
+      <w:r>
+        <w:t xml:space="preserve">Solution </w:t>
+      </w:r>
+      <w:r>
+        <w:t xml:space="preserve"> - When x = 5, g(x) = 2</w:t>
+      </w:r>
+    </w:p>
+    <w:p>
+      <w:pPr>
+        <w:tabs>
+          <w:tab w:val="left" w:pos="1823"/>
+        </w:tabs>
+      </w:pPr>
+      <w:r>
+        <w:drawing>
+          <wp:inline distT="0" distB="0" distL="0" distR="0" wp14:anchorId="35CB34A1" wp14:editId="732DDA2D">
+            <wp:extent cx="2886075" cy="491496"/>
+            <wp:effectExtent l="0" t="0" r="0" b="3810"/>
+            <wp:docPr id="348817868" name="Picture 1" descr="A black text on a white background&#10;&#10;AI-generated content may be incorrect."/>
+            <wp:cNvGraphicFramePr>
+              <a:graphicFrameLocks xmlns:a="http://schemas.openxmlformats.org/drawingml/2006/main" noChangeAspect="1"/>
+            </wp:cNvGraphicFramePr>
+            <a:graphic xmlns:a="http://schemas.openxmlformats.org/drawingml/2006/main">
+              <a:graphicData uri="http://schemas.openxmlformats.org/drawingml/2006/picture">
+                <pic:pic xmlns:pic="http://schemas.openxmlformats.org/drawingml/2006/picture">
+                  <pic:nvPicPr>
+                    <pic:cNvPr id="348817868" name="Picture 1" descr="A black text on a white background&#10;&#10;AI-generated content may be incorrect."/>
+                    <pic:cNvPicPr/>
+                  </pic:nvPicPr>
+                  <pic:blipFill>
+                    <a:blip r:embed="rId12"/>
+                    <a:stretch>
+                      <a:fillRect/>
+                    </a:stretch>
+                  </pic:blipFill>
+                  <pic:spPr>
+                    <a:xfrm>
+                      <a:off x="0" y="0"/>
+                      <a:ext cx="2940633" cy="500787"/>
+                    </a:xfrm>
+                    <a:prstGeom prst="rect">
+                      <a:avLst/>
+                    </a:prstGeom>
+                  </pic:spPr>
+                </pic:pic>
+              </a:graphicData>
+            </a:graphic>
+          </wp:inline>
+        </w:drawing>
+      </w:r>
+    </w:p>
+    <w:p>
+      <w:pPr>
+        <w:tabs>
+          <w:tab w:val="left" w:pos="1823"/>
+        </w:tabs>
+      </w:pPr>
+      <w:r>
+        <w:t>G(</w:t>
+      </w:r>
+      <w:r>
+        <w:t xml:space="preserve">X </w:t>
+      </w:r>
+      <w:r>
+        <w:t>)</w:t>
+      </w:r>
+      <w:r>
+        <w:t>= 2^x -4</w:t>
+      </w:r>
+    </w:p>
+    <w:p>
+      <w:pPr>
+        <w:tabs>
+          <w:tab w:val="left" w:pos="1823"/>
+        </w:tabs>
+      </w:pPr>
+      <w:r>
+        <w:t>X = any number that bigger than 4, x = 5</w:t>
+      </w:r>
+    </w:p>
+    <w:p>
+      <w:pPr>
+        <w:tabs>
+          <w:tab w:val="left" w:pos="1823"/>
+        </w:tabs>
+      </w:pPr>
+      <w:r>
+        <w:t>G(5) = 2^5-4</w:t>
+      </w:r>
+    </w:p>
+    <w:p>
+      <w:pPr>
+        <w:tabs>
+          <w:tab w:val="left" w:pos="1823"/>
+        </w:tabs>
+      </w:pPr>
+      <w:r>
+        <w:t>G(5) = 2^1</w:t>
+      </w:r>
+    </w:p>
+    <w:p>
+      <w:pPr>
+        <w:tabs>
+          <w:tab w:val="left" w:pos="1823"/>
+        </w:tabs>
+      </w:pPr>
+      <w:r>
+        <w:t xml:space="preserve"> ^1  = 1</w:t>
+      </w:r>
+    </w:p>
+    <w:p>
+      <w:pPr>
+        <w:tabs>
+          <w:tab w:val="left" w:pos="1823"/>
+        </w:tabs>
+      </w:pPr>
+      <w:r>
+        <w:t xml:space="preserve">G(5) = 2 * 1 = 2 </w:t>
+      </w:r>
+    </w:p>
+    <w:p>
+      <w:pPr>
+        <w:tabs>
+          <w:tab w:val="left" w:pos="1823"/>
+        </w:tabs>
+      </w:pPr>
+    </w:p>
+    <w:p>
+      <w:pPr>
+        <w:pStyle w:val="ListParagraph"/>
+        <w:numPr>
+          <w:ilvl w:val="0"/>
+          <w:numId w:val="1"/>
+        </w:numPr>
+        <w:tabs>
+          <w:tab w:val="left" w:pos="1823"/>
+        </w:tabs>
+      </w:pPr>
+      <w:r>
+        <w:t xml:space="preserve">Solution </w:t>
+      </w:r>
+      <w:r>
+        <w:t xml:space="preserve">- </w:t>
+      </w:r>
+      <w:r>
+        <w:t xml:space="preserve">Description - </w:t>
+      </w:r>
+      <w:r>
+        <w:t xml:space="preserve">A </w:t>
+      </w:r>
+      <w:r>
+        <w:rPr>
+          <w:b/>
+          <w:bCs/>
+        </w:rPr>
+        <w:t>coefficient</w:t>
+      </w:r>
+      <w:r>
+        <w:t xml:space="preserve"> is the </w:t>
+      </w:r>
+      <w:r>
+        <w:rPr>
+          <w:b/>
+          <w:bCs/>
+        </w:rPr>
+        <w:t>number</w:t>
+      </w:r>
+      <w:r>
+        <w:t xml:space="preserve"> that’s </w:t>
+      </w:r>
+      <w:r>
+        <w:rPr>
+          <w:b/>
+          <w:bCs/>
+        </w:rPr>
+        <w:t>in front of a variable</w:t>
+      </w:r>
+      <w:r>
+        <w:t xml:space="preserve"> (like </w:t>
+      </w:r>
+      <m:oMath>
+        <m:r>
+          <w:rPr>
+            <w:rFonts w:ascii="Cambria Math" w:hAnsi="Cambria Math"/>
+          </w:rPr>
+          <m:t>x</m:t>
+        </m:r>
+      </m:oMath>
+      <w:r>
+        <w:t xml:space="preserve">, </w:t>
+      </w:r>
+      <m:oMath>
+        <m:r>
+          <w:rPr>
+            <w:rFonts w:ascii="Cambria Math" w:hAnsi="Cambria Math"/>
+          </w:rPr>
+          <m:t>y</m:t>
+        </m:r>
+      </m:oMath>
+      <w:r>
+        <w:t>, etc.) in a math expression.</w:t>
+      </w:r>
+      <w:r>
+        <w:t xml:space="preserve"> A </w:t>
+      </w:r>
+      <w:r>
+        <w:rPr>
+          <w:b/>
+          <w:bCs/>
+        </w:rPr>
+        <w:t>parabola</w:t>
+      </w:r>
+      <w:r>
+        <w:t xml:space="preserve"> is the </w:t>
+      </w:r>
+      <w:r>
+        <w:rPr>
+          <w:b/>
+          <w:bCs/>
+        </w:rPr>
+        <w:t>U-shaped graph</w:t>
+      </w:r>
+      <w:r>
+        <w:t xml:space="preserve"> of a quadratic function. the </w:t>
+      </w:r>
+      <w:r>
+        <w:rPr>
+          <w:b/>
+          <w:bCs/>
+        </w:rPr>
+        <w:t>vertex</w:t>
+      </w:r>
+      <w:r>
+        <w:t xml:space="preserve"> is the </w:t>
+      </w:r>
+      <w:r>
+        <w:rPr>
+          <w:b/>
+          <w:bCs/>
+        </w:rPr>
+        <w:t>highest or lowest point</w:t>
+      </w:r>
+      <w:r>
+        <w:t xml:space="preserve"> on the graph</w:t>
+      </w:r>
+    </w:p>
+    <w:p>
+      <w:pPr>
+        <w:tabs>
+          <w:tab w:val="left" w:pos="1823"/>
+        </w:tabs>
+      </w:pPr>
+      <w:r>
+        <w:lastRenderedPageBreak/>
+        <w:drawing>
+          <wp:inline distT="0" distB="0" distL="0" distR="0" wp14:anchorId="7AB66478" wp14:editId="42393CD7">
+            <wp:extent cx="1938338" cy="392638"/>
+            <wp:effectExtent l="0" t="0" r="5080" b="7620"/>
+            <wp:docPr id="879369687" name="Picture 1" descr="A white background with black text&#10;&#10;AI-generated content may be incorrect."/>
+            <wp:cNvGraphicFramePr>
+              <a:graphicFrameLocks xmlns:a="http://schemas.openxmlformats.org/drawingml/2006/main" noChangeAspect="1"/>
+            </wp:cNvGraphicFramePr>
+            <a:graphic xmlns:a="http://schemas.openxmlformats.org/drawingml/2006/main">
+              <a:graphicData uri="http://schemas.openxmlformats.org/drawingml/2006/picture">
+                <pic:pic xmlns:pic="http://schemas.openxmlformats.org/drawingml/2006/picture">
+                  <pic:nvPicPr>
+                    <pic:cNvPr id="879369687" name="Picture 1" descr="A white background with black text&#10;&#10;AI-generated content may be incorrect."/>
+                    <pic:cNvPicPr/>
+                  </pic:nvPicPr>
+                  <pic:blipFill>
+                    <a:blip r:embed="rId13"/>
+                    <a:stretch>
+                      <a:fillRect/>
+                    </a:stretch>
+                  </pic:blipFill>
+                  <pic:spPr>
+                    <a:xfrm>
+                      <a:off x="0" y="0"/>
+                      <a:ext cx="1966008" cy="398243"/>
+                    </a:xfrm>
+                    <a:prstGeom prst="rect">
+                      <a:avLst/>
+                    </a:prstGeom>
+                  </pic:spPr>
+                </pic:pic>
+              </a:graphicData>
+            </a:graphic>
+          </wp:inline>
+        </w:drawing>
+      </w:r>
+    </w:p>
+    <w:p>
+      <w:pPr>
+        <w:tabs>
+          <w:tab w:val="left" w:pos="1823"/>
+        </w:tabs>
+      </w:pPr>
+      <w:r>
+        <w:t>A = -2</w:t>
+      </w:r>
+    </w:p>
+    <w:p>
+      <w:pPr>
+        <w:tabs>
+          <w:tab w:val="left" w:pos="1823"/>
+        </w:tabs>
+      </w:pPr>
+      <w:r>
+        <w:t>B = 4</w:t>
+      </w:r>
+    </w:p>
+    <w:p>
+      <w:pPr>
+        <w:tabs>
+          <w:tab w:val="left" w:pos="1823"/>
+        </w:tabs>
+      </w:pPr>
+      <w:r>
+        <w:t xml:space="preserve">Formula – x = - b/2a </w:t>
+      </w:r>
+    </w:p>
+    <w:p>
+      <w:pPr>
+        <w:tabs>
+          <w:tab w:val="left" w:pos="1823"/>
+        </w:tabs>
+      </w:pPr>
+      <w:r>
+        <w:t>X = -4/2*(-2) = -4/4 = 1</w:t>
+      </w:r>
+    </w:p>
+    <w:p>
+      <w:pPr>
+        <w:tabs>
+          <w:tab w:val="left" w:pos="1823"/>
+        </w:tabs>
+      </w:pPr>
+      <w:r>
+        <w:t xml:space="preserve">Now we find y value </w:t>
+      </w:r>
+    </w:p>
+    <w:p>
+      <w:pPr>
+        <w:tabs>
+          <w:tab w:val="left" w:pos="1823"/>
+        </w:tabs>
+      </w:pPr>
+      <w:r>
+        <w:t xml:space="preserve">H(1) = -2(1)^2 + 4(1) – 9(1) </w:t>
+      </w:r>
+    </w:p>
+    <w:p>
+      <w:pPr>
+        <w:tabs>
+          <w:tab w:val="left" w:pos="1823"/>
+        </w:tabs>
+      </w:pPr>
+      <w:r>
+        <w:t xml:space="preserve">H(1) = -2 + 4 – 9 = -7 </w:t>
+      </w:r>
+    </w:p>
+    <w:p>
+      <w:pPr>
+        <w:tabs>
+          <w:tab w:val="left" w:pos="1823"/>
+        </w:tabs>
+      </w:pPr>
+      <w:r>
+        <w:t xml:space="preserve">So the vertex is at (1,-7) </w:t>
+      </w:r>
+    </w:p>
+    <w:p>
+      <w:pPr>
+        <w:tabs>
+          <w:tab w:val="left" w:pos="1823"/>
+        </w:tabs>
+      </w:pPr>
+    </w:p>
+    <w:p>
+      <w:pPr>
+        <w:pStyle w:val="ListParagraph"/>
+        <w:numPr>
+          <w:ilvl w:val="0"/>
+          <w:numId w:val="1"/>
+        </w:numPr>
+        <w:tabs>
+          <w:tab w:val="left" w:pos="1823"/>
+        </w:tabs>
+      </w:pPr>
+      <w:r>
+        <w:t xml:space="preserve">Solution </w:t>
+      </w:r>
+    </w:p>
+    <w:p>
+      <w:pPr>
+        <w:tabs>
+          <w:tab w:val="left" w:pos="1823"/>
+        </w:tabs>
+      </w:pPr>
+      <w:r>
+        <w:t>X^2 – 2x – 15 = 0</w:t>
+      </w:r>
+    </w:p>
+    <w:p>
+      <w:pPr>
+        <w:tabs>
+          <w:tab w:val="left" w:pos="1823"/>
+        </w:tabs>
+      </w:pPr>
+      <w:r>
+        <w:t xml:space="preserve">(x-5)(x+3) = 0 </w:t>
+      </w:r>
+    </w:p>
+    <w:p>
+      <w:pPr>
+        <w:tabs>
+          <w:tab w:val="left" w:pos="1823"/>
+        </w:tabs>
+      </w:pPr>
+      <w:r>
+        <w:t>x-5 = 0</w:t>
+      </w:r>
+      <w:r>
+        <w:tab/>
+        <w:t>x + 3 = 0</w:t>
+      </w:r>
+    </w:p>
+    <w:p>
+      <w:pPr>
+        <w:tabs>
+          <w:tab w:val="left" w:pos="1823"/>
+        </w:tabs>
+      </w:pPr>
+      <w:r>
+        <w:t>x = 5</w:t>
+      </w:r>
+      <w:r>
+        <w:tab/>
+        <w:t>x = -3</w:t>
+      </w:r>
+    </w:p>
+    <w:p>
+      <w:pPr>
+        <w:tabs>
+          <w:tab w:val="left" w:pos="1823"/>
+        </w:tabs>
+      </w:pPr>
+      <w:r>
+        <w:t xml:space="preserve">f(x) = x – 4x^2 – 2x -15 </w:t>
+      </w:r>
+    </w:p>
+    <w:p>
+      <w:pPr>
+        <w:tabs>
+          <w:tab w:val="left" w:pos="1823"/>
+        </w:tabs>
+      </w:pPr>
+    </w:p>
+    <w:p>
+      <w:pPr>
+        <w:tabs>
+          <w:tab w:val="left" w:pos="1823"/>
+        </w:tabs>
+      </w:pPr>
+      <w:r>
+        <w:drawing>
+          <wp:inline distT="0" distB="0" distL="0" distR="0" wp14:anchorId="7B7A2080" wp14:editId="7E857C7C">
+            <wp:extent cx="4233862" cy="1156622"/>
+            <wp:effectExtent l="0" t="0" r="0" b="5715"/>
+            <wp:docPr id="1210060993" name="Picture 1" descr="A math problem with numbers&#10;&#10;AI-generated content may be incorrect."/>
+            <wp:cNvGraphicFramePr>
+              <a:graphicFrameLocks xmlns:a="http://schemas.openxmlformats.org/drawingml/2006/main" noChangeAspect="1"/>
+            </wp:cNvGraphicFramePr>
+            <a:graphic xmlns:a="http://schemas.openxmlformats.org/drawingml/2006/main">
+              <a:graphicData uri="http://schemas.openxmlformats.org/drawingml/2006/picture">
+                <pic:pic xmlns:pic="http://schemas.openxmlformats.org/drawingml/2006/picture">
+                  <pic:nvPicPr>
+                    <pic:cNvPr id="1210060993" name="Picture 1" descr="A math problem with numbers&#10;&#10;AI-generated content may be incorrect."/>
+                    <pic:cNvPicPr/>
+                  </pic:nvPicPr>
+                  <pic:blipFill>
+                    <a:blip r:embed="rId14"/>
+                    <a:stretch>
+                      <a:fillRect/>
+                    </a:stretch>
+                  </pic:blipFill>
+                  <pic:spPr>
+                    <a:xfrm>
+                      <a:off x="0" y="0"/>
+                      <a:ext cx="4309328" cy="1177238"/>
+                    </a:xfrm>
+                    <a:prstGeom prst="rect">
+                      <a:avLst/>
+                    </a:prstGeom>
+                  </pic:spPr>
+                </pic:pic>
+              </a:graphicData>
+            </a:graphic>
+          </wp:inline>
+        </w:drawing>
+      </w:r>
+    </w:p>
+    <w:p>
+      <w:pPr>
+        <w:tabs>
+          <w:tab w:val="left" w:pos="1823"/>
+        </w:tabs>
+      </w:pPr>
+    </w:p>
+    <w:p>
+      <w:pPr>
+        <w:tabs>
+          <w:tab w:val="left" w:pos="1823"/>
+        </w:tabs>
+      </w:pPr>
+    </w:p>
+    <w:p>
+      <w:pPr>
+        <w:pStyle w:val="ListParagraph"/>
+        <w:numPr>
+          <w:ilvl w:val="0"/>
+          <w:numId w:val="1"/>
+        </w:numPr>
+        <w:tabs>
+          <w:tab w:val="left" w:pos="1823"/>
+        </w:tabs>
+      </w:pPr>
+      <w:r>
+        <w:t xml:space="preserve">Solution </w:t>
+      </w:r>
+    </w:p>
+    <w:p>
+      <w:pPr>
+        <w:tabs>
+          <w:tab w:val="left" w:pos="1823"/>
+        </w:tabs>
+      </w:pPr>
+      <w:r>
+        <w:t>G(x) = 2^x-4</w:t>
+      </w:r>
+    </w:p>
+    <w:p>
+      <w:pPr>
+        <w:tabs>
+          <w:tab w:val="left" w:pos="1823"/>
+        </w:tabs>
+      </w:pPr>
+      <w:r>
+        <w:lastRenderedPageBreak/>
+        <w:t>Y = 2^x-4</w:t>
+      </w:r>
+    </w:p>
+    <w:p>
+      <w:pPr>
+        <w:tabs>
+          <w:tab w:val="left" w:pos="1823"/>
+        </w:tabs>
+      </w:pPr>
+      <w:r>
+        <w:t>X = (y-2)^2 + 4</w:t>
+      </w:r>
+    </w:p>
+    <w:p>
+      <w:pPr>
+        <w:tabs>
+          <w:tab w:val="left" w:pos="1823"/>
+        </w:tabs>
+      </w:pPr>
+      <w:r>
+        <w:drawing>
+          <wp:inline distT="0" distB="0" distL="0" distR="0" wp14:anchorId="7FC3BB5D" wp14:editId="12F7CAFC">
+            <wp:extent cx="2319338" cy="450982"/>
+            <wp:effectExtent l="0" t="0" r="5080" b="6350"/>
+            <wp:docPr id="662506371" name="Picture 1" descr="A close up of a text&#10;&#10;AI-generated content may be incorrect."/>
+            <wp:cNvGraphicFramePr>
+              <a:graphicFrameLocks xmlns:a="http://schemas.openxmlformats.org/drawingml/2006/main" noChangeAspect="1"/>
+            </wp:cNvGraphicFramePr>
+            <a:graphic xmlns:a="http://schemas.openxmlformats.org/drawingml/2006/main">
+              <a:graphicData uri="http://schemas.openxmlformats.org/drawingml/2006/picture">
+                <pic:pic xmlns:pic="http://schemas.openxmlformats.org/drawingml/2006/picture">
+                  <pic:nvPicPr>
+                    <pic:cNvPr id="662506371" name="Picture 1" descr="A close up of a text&#10;&#10;AI-generated content may be incorrect."/>
+                    <pic:cNvPicPr/>
+                  </pic:nvPicPr>
+                  <pic:blipFill>
+                    <a:blip r:embed="rId15"/>
+                    <a:stretch>
+                      <a:fillRect/>
+                    </a:stretch>
+                  </pic:blipFill>
+                  <pic:spPr>
+                    <a:xfrm>
+                      <a:off x="0" y="0"/>
+                      <a:ext cx="2366882" cy="460227"/>
+                    </a:xfrm>
+                    <a:prstGeom prst="rect">
+                      <a:avLst/>
+                    </a:prstGeom>
+                  </pic:spPr>
+                </pic:pic>
+              </a:graphicData>
+            </a:graphic>
+          </wp:inline>
+        </w:drawing>
+      </w:r>
+    </w:p>
+    <w:p>
+      <w:pPr>
+        <w:tabs>
+          <w:tab w:val="left" w:pos="1823"/>
+        </w:tabs>
+      </w:pPr>
+    </w:p>
+    <w:p>
+      <w:pPr>
+        <w:tabs>
+          <w:tab w:val="left" w:pos="1823"/>
+        </w:tabs>
+      </w:pPr>
+    </w:p>
+    <w:p>
+      <w:pPr>
+        <w:pStyle w:val="ListParagraph"/>
+        <w:numPr>
+          <w:ilvl w:val="0"/>
+          <w:numId w:val="1"/>
+        </w:numPr>
+        <w:tabs>
+          <w:tab w:val="left" w:pos="1823"/>
+        </w:tabs>
+      </w:pPr>
+      <w:r>
+        <w:t>Solution</w:t>
+      </w:r>
+    </w:p>
+    <w:p>
+      <w:pPr>
+        <w:tabs>
+          <w:tab w:val="left" w:pos="1823"/>
+        </w:tabs>
+      </w:pPr>
+      <w:r>
+        <w:drawing>
+          <wp:inline distT="0" distB="0" distL="0" distR="0" wp14:anchorId="1B42E324" wp14:editId="4BB7B204">
+            <wp:extent cx="4709188" cy="688769"/>
+            <wp:effectExtent l="0" t="0" r="0" b="0"/>
+            <wp:docPr id="1524788224" name="Picture 1" descr="A close-up of a person's face&#10;&#10;AI-generated content may be incorrect."/>
+            <wp:cNvGraphicFramePr>
+              <a:graphicFrameLocks xmlns:a="http://schemas.openxmlformats.org/drawingml/2006/main" noChangeAspect="1"/>
+            </wp:cNvGraphicFramePr>
+            <a:graphic xmlns:a="http://schemas.openxmlformats.org/drawingml/2006/main">
+              <a:graphicData uri="http://schemas.openxmlformats.org/drawingml/2006/picture">
+                <pic:pic xmlns:pic="http://schemas.openxmlformats.org/drawingml/2006/picture">
+                  <pic:nvPicPr>
+                    <pic:cNvPr id="1524788224" name="Picture 1" descr="A close-up of a person's face&#10;&#10;AI-generated content may be incorrect."/>
+                    <pic:cNvPicPr/>
+                  </pic:nvPicPr>
+                  <pic:blipFill>
+                    <a:blip r:embed="rId16"/>
+                    <a:stretch>
+                      <a:fillRect/>
+                    </a:stretch>
+                  </pic:blipFill>
+                  <pic:spPr>
+                    <a:xfrm>
+                      <a:off x="0" y="0"/>
+                      <a:ext cx="4757974" cy="695904"/>
+                    </a:xfrm>
+                    <a:prstGeom prst="rect">
+                      <a:avLst/>
+                    </a:prstGeom>
+                  </pic:spPr>
+                </pic:pic>
+              </a:graphicData>
+            </a:graphic>
+          </wp:inline>
+        </w:drawing>
+      </w:r>
+    </w:p>
+    <w:p>
+      <w:pPr>
+        <w:pStyle w:val="ListParagraph"/>
+        <w:numPr>
+          <w:ilvl w:val="0"/>
+          <w:numId w:val="2"/>
+        </w:numPr>
+        <w:tabs>
+          <w:tab w:val="left" w:pos="1823"/>
+        </w:tabs>
+      </w:pPr>
+      <w:r>
+        <w:t>2x + 1 for -1 &lt; x &lt; 0</w:t>
+      </w:r>
+    </w:p>
+    <w:p>
+      <w:pPr>
+        <w:pStyle w:val="ListParagraph"/>
+        <w:numPr>
+          <w:ilvl w:val="0"/>
+          <w:numId w:val="2"/>
+        </w:numPr>
+        <w:tabs>
+          <w:tab w:val="left" w:pos="1823"/>
+        </w:tabs>
+      </w:pPr>
+      <w:r>
+        <w:t xml:space="preserve">X = 0 </w:t>
+      </w:r>
+      <w:r>
+        <w:tab/>
+      </w:r>
+      <w:r>
+        <w:tab/>
+      </w:r>
+      <w:r>
+        <w:tab/>
+      </w:r>
+      <w:r>
+        <w:tab/>
+        <w:t>f(0) = -2(0) + 1 = 1</w:t>
+      </w:r>
+    </w:p>
+    <w:p>
+      <w:pPr>
+        <w:pStyle w:val="ListParagraph"/>
+        <w:numPr>
+          <w:ilvl w:val="0"/>
+          <w:numId w:val="2"/>
+        </w:numPr>
+        <w:tabs>
+          <w:tab w:val="left" w:pos="1823"/>
+        </w:tabs>
+      </w:pPr>
+      <w:r>
+        <w:t>Point(0,1)</w:t>
+      </w:r>
+    </w:p>
+    <w:p>
+      <w:pPr>
+        <w:tabs>
+          <w:tab w:val="left" w:pos="1823"/>
+        </w:tabs>
+      </w:pPr>
+      <w:r>
+        <w:t>When x &lt;0 , not &lt;= 0</w:t>
+      </w:r>
+    </w:p>
+    <w:p>
+      <w:pPr>
+        <w:tabs>
+          <w:tab w:val="left" w:pos="1823"/>
+        </w:tabs>
+      </w:pPr>
+      <w:r>
+        <w:t xml:space="preserve">Will be open circle not the filled in </w:t>
+      </w:r>
+    </w:p>
+    <w:p>
+      <w:pPr>
+        <w:tabs>
+          <w:tab w:val="left" w:pos="1823"/>
+        </w:tabs>
+      </w:pPr>
+      <w:r>
+        <w:t>F(x) = x^2 +2 for 0 &lt;= x &lt;= 2</w:t>
+      </w:r>
+    </w:p>
+    <w:p>
+      <w:pPr>
+        <w:tabs>
+          <w:tab w:val="left" w:pos="1823"/>
+        </w:tabs>
+      </w:pPr>
+      <w:r>
+        <w:t>X = 0 -&gt; formula</w:t>
+      </w:r>
+    </w:p>
+    <w:p>
+      <w:pPr>
+        <w:tabs>
+          <w:tab w:val="left" w:pos="1823"/>
+        </w:tabs>
+      </w:pPr>
+      <w:r>
+        <w:t>F(0) = 0 ^ 2 + 2 = 2</w:t>
+      </w:r>
+    </w:p>
+    <w:p>
+      <w:pPr>
+        <w:tabs>
+          <w:tab w:val="left" w:pos="1823"/>
+        </w:tabs>
+      </w:pPr>
+      <w:r>
+        <w:t xml:space="preserve">Point (0,2) filled in on the graph </w:t>
+      </w:r>
+    </w:p>
+    <w:p>
+      <w:pPr>
+        <w:tabs>
+          <w:tab w:val="left" w:pos="1823"/>
+        </w:tabs>
+      </w:pPr>
+    </w:p>
+    <w:p>
+      <w:pPr>
+        <w:tabs>
+          <w:tab w:val="left" w:pos="1823"/>
+        </w:tabs>
+      </w:pPr>
+    </w:p>
+    <w:p>
+      <w:pPr>
+        <w:tabs>
+          <w:tab w:val="left" w:pos="1823"/>
+        </w:tabs>
+      </w:pPr>
+    </w:p>
+    <w:p>
+      <w:pPr>
+        <w:tabs>
+          <w:tab w:val="left" w:pos="1823"/>
+        </w:tabs>
+      </w:pPr>
+    </w:p>
+    <w:p>
+      <w:pPr>
+        <w:pStyle w:val="ListParagraph"/>
+        <w:tabs>
+          <w:tab w:val="left" w:pos="1823"/>
+        </w:tabs>
+      </w:pPr>
     </w:p>
     <w:sectPr>
       <w:pgSz w:w="12240" w:h="15840"/>
@@ -749,8 +1780,124 @@
       </w:pPr>
     </w:lvl>
   </w:abstractNum>
+  <w:abstractNum w:abstractNumId="1" w15:restartNumberingAfterBreak="0">
+    <w:nsid w:val="2BBB5E20"/>
+    <w:multiLevelType w:val="hybridMultilevel"/>
+    <w:tmpl w:val="7CF6545A"/>
+    <w:lvl w:ilvl="0" w:tplc="4DCABBB4">
+      <w:start w:val="12"/>
+      <w:numFmt w:val="bullet"/>
+      <w:lvlText w:val="-"/>
+      <w:lvlJc w:val="left"/>
+      <w:pPr>
+        <w:ind w:left="720" w:hanging="360"/>
+      </w:pPr>
+      <w:rPr>
+        <w:rFonts w:ascii="Aptos" w:eastAsiaTheme="minorHAnsi" w:hAnsi="Aptos" w:cstheme="minorBidi" w:hint="default"/>
+      </w:rPr>
+    </w:lvl>
+    <w:lvl w:ilvl="1" w:tplc="04090003" w:tentative="1">
+      <w:start w:val="1"/>
+      <w:numFmt w:val="bullet"/>
+      <w:lvlText w:val="o"/>
+      <w:lvlJc w:val="left"/>
+      <w:pPr>
+        <w:ind w:left="1440" w:hanging="360"/>
+      </w:pPr>
+      <w:rPr>
+        <w:rFonts w:ascii="Courier New" w:hAnsi="Courier New" w:cs="Courier New" w:hint="default"/>
+      </w:rPr>
+    </w:lvl>
+    <w:lvl w:ilvl="2" w:tplc="04090005" w:tentative="1">
+      <w:start w:val="1"/>
+      <w:numFmt w:val="bullet"/>
+      <w:lvlText w:val=""/>
+      <w:lvlJc w:val="left"/>
+      <w:pPr>
+        <w:ind w:left="2160" w:hanging="360"/>
+      </w:pPr>
+      <w:rPr>
+        <w:rFonts w:ascii="Wingdings" w:hAnsi="Wingdings" w:hint="default"/>
+      </w:rPr>
+    </w:lvl>
+    <w:lvl w:ilvl="3" w:tplc="04090001" w:tentative="1">
+      <w:start w:val="1"/>
+      <w:numFmt w:val="bullet"/>
+      <w:lvlText w:val=""/>
+      <w:lvlJc w:val="left"/>
+      <w:pPr>
+        <w:ind w:left="2880" w:hanging="360"/>
+      </w:pPr>
+      <w:rPr>
+        <w:rFonts w:ascii="Symbol" w:hAnsi="Symbol" w:hint="default"/>
+      </w:rPr>
+    </w:lvl>
+    <w:lvl w:ilvl="4" w:tplc="04090003" w:tentative="1">
+      <w:start w:val="1"/>
+      <w:numFmt w:val="bullet"/>
+      <w:lvlText w:val="o"/>
+      <w:lvlJc w:val="left"/>
+      <w:pPr>
+        <w:ind w:left="3600" w:hanging="360"/>
+      </w:pPr>
+      <w:rPr>
+        <w:rFonts w:ascii="Courier New" w:hAnsi="Courier New" w:cs="Courier New" w:hint="default"/>
+      </w:rPr>
+    </w:lvl>
+    <w:lvl w:ilvl="5" w:tplc="04090005" w:tentative="1">
+      <w:start w:val="1"/>
+      <w:numFmt w:val="bullet"/>
+      <w:lvlText w:val=""/>
+      <w:lvlJc w:val="left"/>
+      <w:pPr>
+        <w:ind w:left="4320" w:hanging="360"/>
+      </w:pPr>
+      <w:rPr>
+        <w:rFonts w:ascii="Wingdings" w:hAnsi="Wingdings" w:hint="default"/>
+      </w:rPr>
+    </w:lvl>
+    <w:lvl w:ilvl="6" w:tplc="04090001" w:tentative="1">
+      <w:start w:val="1"/>
+      <w:numFmt w:val="bullet"/>
+      <w:lvlText w:val=""/>
+      <w:lvlJc w:val="left"/>
+      <w:pPr>
+        <w:ind w:left="5040" w:hanging="360"/>
+      </w:pPr>
+      <w:rPr>
+        <w:rFonts w:ascii="Symbol" w:hAnsi="Symbol" w:hint="default"/>
+      </w:rPr>
+    </w:lvl>
+    <w:lvl w:ilvl="7" w:tplc="04090003" w:tentative="1">
+      <w:start w:val="1"/>
+      <w:numFmt w:val="bullet"/>
+      <w:lvlText w:val="o"/>
+      <w:lvlJc w:val="left"/>
+      <w:pPr>
+        <w:ind w:left="5760" w:hanging="360"/>
+      </w:pPr>
+      <w:rPr>
+        <w:rFonts w:ascii="Courier New" w:hAnsi="Courier New" w:cs="Courier New" w:hint="default"/>
+      </w:rPr>
+    </w:lvl>
+    <w:lvl w:ilvl="8" w:tplc="04090005" w:tentative="1">
+      <w:start w:val="1"/>
+      <w:numFmt w:val="bullet"/>
+      <w:lvlText w:val=""/>
+      <w:lvlJc w:val="left"/>
+      <w:pPr>
+        <w:ind w:left="6480" w:hanging="360"/>
+      </w:pPr>
+      <w:rPr>
+        <w:rFonts w:ascii="Wingdings" w:hAnsi="Wingdings" w:hint="default"/>
+      </w:rPr>
+    </w:lvl>
+  </w:abstractNum>
   <w:num w:numId="1" w16cid:durableId="472412197">
     <w:abstractNumId w:val="0"/>
+  </w:num>
+  <w:num w:numId="2" w16cid:durableId="754320948">
+    <w:abstractNumId w:val="1"/>
   </w:num>
 </w:numbering>
 </file>

</xml_diff>